<commit_message>
Increased the revenue and dividend in the real estate analogy
</commit_message>
<xml_diff>
--- a/finances/Analogy/RealEstate.docx
+++ b/finances/Analogy/RealEstate.docx
@@ -163,11 +163,17 @@
         <w:t>:</w:t>
       </w:r>
       <w:r>
-        <w:t xml:space="preserve"> $10</w:t>
+        <w:t xml:space="preserve"> $</w:t>
+      </w:r>
+      <w:r>
+        <w:t>36</w:t>
       </w:r>
       <w:r>
         <w:t>,000</w:t>
       </w:r>
+      <w:r>
+        <w:t>/year</w:t>
+      </w:r>
     </w:p>
     <w:p>
       <w:pPr>
@@ -211,35 +217,25 @@
         <w:t>Revenue (rental):</w:t>
       </w:r>
       <w:r>
-        <w:t xml:space="preserve"> $30,000/year</w:t>
-      </w:r>
-    </w:p>
-    <w:p>
-      <w:pPr>
-        <w:spacing w:after="120" w:line="240" w:lineRule="auto"/>
-      </w:pPr>
-      <w:r>
-        <w:rPr>
-          <w:b/>
-          <w:bCs/>
-        </w:rPr>
-        <w:t xml:space="preserve">Running Expenses (utilities, taxes, </w:t>
-      </w:r>
-      <w:proofErr w:type="gramStart"/>
-      <w:r>
-        <w:rPr>
-          <w:b/>
-          <w:bCs/>
-        </w:rPr>
-        <w:t>insurance,…</w:t>
-      </w:r>
-      <w:proofErr w:type="gramEnd"/>
-      <w:r>
-        <w:rPr>
-          <w:b/>
-          <w:bCs/>
-        </w:rPr>
-        <w:t>):</w:t>
+        <w:t xml:space="preserve"> $</w:t>
+      </w:r>
+      <w:r>
+        <w:t>60</w:t>
+      </w:r>
+      <w:r>
+        <w:t>,000/year</w:t>
+      </w:r>
+    </w:p>
+    <w:p>
+      <w:pPr>
+        <w:spacing w:after="120" w:line="240" w:lineRule="auto"/>
+      </w:pPr>
+      <w:r>
+        <w:rPr>
+          <w:b/>
+          <w:bCs/>
+        </w:rPr>
+        <w:t>Running Expenses (utilities, taxes, insurance,…):</w:t>
       </w:r>
       <w:r>
         <w:t xml:space="preserve"> $12,000/year</w:t>
@@ -269,7 +265,21 @@
           <w:b/>
           <w:bCs/>
         </w:rPr>
-        <w:t>Interest payments:</w:t>
+        <w:t>Interest payments</w:t>
+      </w:r>
+      <w:r>
+        <w:rPr>
+          <w:b/>
+          <w:bCs/>
+        </w:rPr>
+        <w:t xml:space="preserve"> (2% annually)</w:t>
+      </w:r>
+      <w:r>
+        <w:rPr>
+          <w:b/>
+          <w:bCs/>
+        </w:rPr>
+        <w:t>:</w:t>
       </w:r>
       <w:r>
         <w:t xml:space="preserve"> $500,000 x 2%/year = $10,000/year</w:t>
@@ -423,7 +433,13 @@
         <w:spacing w:after="120" w:line="240" w:lineRule="auto"/>
       </w:pPr>
       <w:r>
-        <w:t>Revenue: $30,000/year</w:t>
+        <w:t>Revenue: $</w:t>
+      </w:r>
+      <w:r>
+        <w:t>60</w:t>
+      </w:r>
+      <w:r>
+        <w:t>,000/year</w:t>
       </w:r>
     </w:p>
     <w:p>
@@ -475,14 +491,34 @@
         <w:ind w:firstLine="720"/>
       </w:pPr>
       <w:r>
-        <w:t xml:space="preserve">($30,000 – $12,000 - $10,000)/year = </w:t>
-      </w:r>
-      <w:r>
-        <w:rPr>
-          <w:b/>
-          <w:bCs/>
-        </w:rPr>
-        <w:t>$8,000/year</w:t>
+        <w:t>($</w:t>
+      </w:r>
+      <w:r>
+        <w:t>60</w:t>
+      </w:r>
+      <w:r>
+        <w:t xml:space="preserve">,000 – $12,000 - $10,000)/year = </w:t>
+      </w:r>
+      <w:r>
+        <w:rPr>
+          <w:b/>
+          <w:bCs/>
+        </w:rPr>
+        <w:t>$</w:t>
+      </w:r>
+      <w:r>
+        <w:rPr>
+          <w:b/>
+          <w:bCs/>
+        </w:rPr>
+        <w:t>38</w:t>
+      </w:r>
+      <w:r>
+        <w:rPr>
+          <w:b/>
+          <w:bCs/>
+        </w:rPr>
+        <w:t>,000/year</w:t>
       </w:r>
     </w:p>
     <w:p>
@@ -507,17 +543,30 @@
         <w:t xml:space="preserve">Income/number of shares = </w:t>
       </w:r>
       <w:r>
-        <w:t xml:space="preserve">$8,000/year / 100,000/shares = </w:t>
-      </w:r>
-      <w:r>
         <w:t>$</w:t>
       </w:r>
       <w:r>
-        <w:rPr>
-          <w:b/>
-          <w:bCs/>
-        </w:rPr>
-        <w:t>0.08</w:t>
+        <w:t>38</w:t>
+      </w:r>
+      <w:r>
+        <w:t xml:space="preserve">,000/year / 100,000/shares = </w:t>
+      </w:r>
+      <w:r>
+        <w:t>$</w:t>
+      </w:r>
+      <w:r>
+        <w:rPr>
+          <w:b/>
+          <w:bCs/>
+        </w:rPr>
+        <w:t>0.</w:t>
+      </w:r>
+      <w:r>
+        <w:rPr>
+          <w:b/>
+          <w:bCs/>
+        </w:rPr>
+        <w:t>38</w:t>
       </w:r>
       <w:r>
         <w:rPr>
@@ -546,14 +595,27 @@
         <w:t xml:space="preserve">price per share / earnings per share = </w:t>
       </w:r>
       <w:r>
-        <w:t>$10.00/share / $0.08/share</w:t>
-      </w:r>
-      <w:r>
-        <w:rPr>
-          <w:b/>
-          <w:bCs/>
-        </w:rPr>
-        <w:t xml:space="preserve"> = 125</w:t>
+        <w:t>$10.00/share / $0.</w:t>
+      </w:r>
+      <w:r>
+        <w:t>38</w:t>
+      </w:r>
+      <w:r>
+        <w:t>/share</w:t>
+      </w:r>
+      <w:r>
+        <w:rPr>
+          <w:b/>
+          <w:bCs/>
+        </w:rPr>
+        <w:t xml:space="preserve"> = </w:t>
+      </w:r>
+      <w:r>
+        <w:rPr>
+          <w:b/>
+          <w:bCs/>
+        </w:rPr>
+        <w:t>26.3</w:t>
       </w:r>
     </w:p>
     <w:p>
@@ -575,14 +637,34 @@
         <w:t xml:space="preserve">dividends/number of shares = </w:t>
       </w:r>
       <w:r>
-        <w:t xml:space="preserve">$10,000 / 100,000shares = </w:t>
-      </w:r>
-      <w:r>
-        <w:rPr>
-          <w:b/>
-          <w:bCs/>
-        </w:rPr>
-        <w:t>$0.10/share</w:t>
+        <w:t>$</w:t>
+      </w:r>
+      <w:r>
+        <w:t>36</w:t>
+      </w:r>
+      <w:r>
+        <w:t xml:space="preserve">,000 / 100,000shares = </w:t>
+      </w:r>
+      <w:r>
+        <w:rPr>
+          <w:b/>
+          <w:bCs/>
+        </w:rPr>
+        <w:t>$0.</w:t>
+      </w:r>
+      <w:r>
+        <w:rPr>
+          <w:b/>
+          <w:bCs/>
+        </w:rPr>
+        <w:t>36</w:t>
+      </w:r>
+      <w:r>
+        <w:rPr>
+          <w:b/>
+          <w:bCs/>
+        </w:rPr>
+        <w:t>/share</w:t>
       </w:r>
     </w:p>
     <w:p>
@@ -601,14 +683,27 @@
         <w:t>Dividend Yield:</w:t>
       </w:r>
       <w:r>
-        <w:t xml:space="preserve"> 100% x Dividends / Market Cap = $10,000 / $1,000,000 = </w:t>
-      </w:r>
-      <w:r>
-        <w:rPr>
-          <w:b/>
-          <w:bCs/>
-        </w:rPr>
-        <w:t>1%</w:t>
+        <w:t xml:space="preserve"> 100% x Dividends / Market Cap = $</w:t>
+      </w:r>
+      <w:r>
+        <w:t>36</w:t>
+      </w:r>
+      <w:r>
+        <w:t xml:space="preserve">,000 / $1,000,000 = </w:t>
+      </w:r>
+      <w:r>
+        <w:rPr>
+          <w:b/>
+          <w:bCs/>
+        </w:rPr>
+        <w:t>3.6</w:t>
+      </w:r>
+      <w:r>
+        <w:rPr>
+          <w:b/>
+          <w:bCs/>
+        </w:rPr>
+        <w:t>%</w:t>
       </w:r>
     </w:p>
     <w:p>
@@ -633,14 +728,27 @@
         <w:t xml:space="preserve">100% x </w:t>
       </w:r>
       <w:r>
-        <w:t xml:space="preserve">Dividend Per Share / Price Per Share = 100% x 0.10/10 = </w:t>
-      </w:r>
-      <w:r>
-        <w:rPr>
-          <w:b/>
-          <w:bCs/>
-        </w:rPr>
-        <w:t>1%</w:t>
+        <w:t>Dividend Per Share / Price Per Share = 100% x 0.</w:t>
+      </w:r>
+      <w:r>
+        <w:t>36</w:t>
+      </w:r>
+      <w:r>
+        <w:t xml:space="preserve">/10 = </w:t>
+      </w:r>
+      <w:r>
+        <w:rPr>
+          <w:b/>
+          <w:bCs/>
+        </w:rPr>
+        <w:t>3.6</w:t>
+      </w:r>
+      <w:r>
+        <w:rPr>
+          <w:b/>
+          <w:bCs/>
+        </w:rPr>
+        <w:t>%</w:t>
       </w:r>
     </w:p>
     <w:p>
@@ -662,14 +770,40 @@
         <w:t xml:space="preserve"> </w:t>
       </w:r>
       <w:r>
-        <w:t xml:space="preserve">100% x dividends per share / earnings per share = 100% x 0.10 / 0.08 = </w:t>
-      </w:r>
-      <w:r>
-        <w:rPr>
-          <w:b/>
-          <w:bCs/>
-        </w:rPr>
-        <w:t>125%</w:t>
+        <w:t>100% x dividends per share / earnings per share = 100% x 0.</w:t>
+      </w:r>
+      <w:r>
+        <w:t>36</w:t>
+      </w:r>
+      <w:r>
+        <w:t xml:space="preserve"> / 0.</w:t>
+      </w:r>
+      <w:r>
+        <w:t>38</w:t>
+      </w:r>
+      <w:r>
+        <w:t xml:space="preserve"> = </w:t>
+      </w:r>
+      <w:r>
+        <w:rPr>
+          <w:b/>
+          <w:bCs/>
+        </w:rPr>
+        <w:t>9</w:t>
+      </w:r>
+      <w:r>
+        <w:rPr>
+          <w:b/>
+          <w:bCs/>
+        </w:rPr>
+        <w:t>4.7</w:t>
+      </w:r>
+      <w:r>
+        <w:rPr>
+          <w:b/>
+          <w:bCs/>
+        </w:rPr>
+        <w:t>%</w:t>
       </w:r>
     </w:p>
     <w:p>
@@ -704,10 +838,7 @@
           <w:u w:val="single"/>
         </w:rPr>
       </w:pPr>
-    </w:p>
-    <w:p>
-      <w:pPr>
-        <w:spacing w:after="120" w:line="240" w:lineRule="auto"/>
+      <w:r>
         <w:rPr>
           <w:b/>
           <w:bCs/>
@@ -715,15 +846,6 @@
           <w:szCs w:val="28"/>
           <w:u w:val="single"/>
         </w:rPr>
-      </w:pPr>
-      <w:r>
-        <w:rPr>
-          <w:b/>
-          <w:bCs/>
-          <w:sz w:val="28"/>
-          <w:szCs w:val="28"/>
-          <w:u w:val="single"/>
-        </w:rPr>
         <w:t>The Cash Flow Statement</w:t>
       </w:r>
     </w:p>
@@ -740,13 +862,10 @@
         <w:spacing w:after="120" w:line="240" w:lineRule="auto"/>
       </w:pPr>
       <w:r>
-        <w:t>Income</w:t>
-      </w:r>
-      <w:r>
-        <w:t>: $</w:t>
-      </w:r>
-      <w:r>
-        <w:t>8</w:t>
+        <w:t>Income: $</w:t>
+      </w:r>
+      <w:r>
+        <w:t>38</w:t>
       </w:r>
       <w:r>
         <w:t>,000/year</w:t>
@@ -757,35 +876,101 @@
         <w:spacing w:after="120" w:line="240" w:lineRule="auto"/>
       </w:pPr>
       <w:r>
-        <w:t>Dividend Payout: $10,000/year</w:t>
-      </w:r>
-    </w:p>
-    <w:p>
-      <w:pPr>
-        <w:spacing w:after="120" w:line="240" w:lineRule="auto"/>
-      </w:pPr>
-      <w:r>
-        <w:rPr>
-          <w:b/>
-          <w:bCs/>
-        </w:rPr>
-        <w:t>Change in Cash:</w:t>
+        <w:t>Dividend Payout: $</w:t>
+      </w:r>
+      <w:r>
+        <w:t>36</w:t>
+      </w:r>
+      <w:r>
+        <w:t>,000/year</w:t>
+      </w:r>
+    </w:p>
+    <w:p>
+      <w:pPr>
+        <w:spacing w:after="120" w:line="240" w:lineRule="auto"/>
+        <w:rPr>
+          <w:b/>
+          <w:bCs/>
+        </w:rPr>
+      </w:pPr>
+      <w:r>
+        <w:rPr>
+          <w:b/>
+          <w:bCs/>
+        </w:rPr>
+        <w:t>Change in Cash</w:t>
+      </w:r>
+      <w:r>
+        <w:rPr>
+          <w:b/>
+          <w:bCs/>
+        </w:rPr>
+        <w:t xml:space="preserve"> before taxes</w:t>
+      </w:r>
+      <w:r>
+        <w:rPr>
+          <w:b/>
+          <w:bCs/>
+        </w:rPr>
+        <w:t>:</w:t>
       </w:r>
       <w:r>
         <w:t xml:space="preserve"> income – dividend payout = </w:t>
       </w:r>
       <w:r>
-        <w:rPr>
-          <w:b/>
-          <w:bCs/>
-        </w:rPr>
-        <w:t>-$2,000/year</w:t>
-      </w:r>
-    </w:p>
-    <w:p>
-      <w:pPr>
-        <w:spacing w:after="120" w:line="240" w:lineRule="auto"/>
-      </w:pPr>
+        <w:t>+</w:t>
+      </w:r>
+      <w:r>
+        <w:rPr>
+          <w:b/>
+          <w:bCs/>
+        </w:rPr>
+        <w:t>$2,000/year</w:t>
+      </w:r>
+    </w:p>
+    <w:p>
+      <w:pPr>
+        <w:spacing w:after="120" w:line="240" w:lineRule="auto"/>
+      </w:pPr>
+      <w:r>
+        <w:rPr>
+          <w:b/>
+          <w:bCs/>
+        </w:rPr>
+        <w:t xml:space="preserve">Income Tax (18% corporate tax rate): </w:t>
+      </w:r>
+      <w:r>
+        <w:t xml:space="preserve">2000 x 0.18 = </w:t>
+      </w:r>
+      <w:r>
+        <w:rPr>
+          <w:b/>
+          <w:bCs/>
+        </w:rPr>
+        <w:t>$360</w:t>
+      </w:r>
+    </w:p>
+    <w:p>
+      <w:pPr>
+        <w:spacing w:after="120" w:line="240" w:lineRule="auto"/>
+      </w:pPr>
+      <w:r>
+        <w:rPr>
+          <w:b/>
+          <w:bCs/>
+        </w:rPr>
+        <w:t>Change in Cash</w:t>
+      </w:r>
+      <w:r>
+        <w:t xml:space="preserve">: $2,000 – $360 = </w:t>
+      </w:r>
+      <w:r>
+        <w:rPr>
+          <w:b/>
+          <w:bCs/>
+        </w:rPr>
+        <w:t>$1640</w:t>
+      </w:r>
     </w:p>
     <w:sectPr>
       <w:pgSz w:w="12240" w:h="15840"/>

</xml_diff>

<commit_message>
Updated financial pages to reflect 2023.
</commit_message>
<xml_diff>
--- a/finances/Analogy/RealEstate.docx
+++ b/finances/Analogy/RealEstate.docx
@@ -1,6 +1,6 @@
 
 <file path=word/document.xml><?xml version="1.0" encoding="utf-8"?>
-<w:document xmlns:wpc="http://schemas.microsoft.com/office/word/2010/wordprocessingCanvas" xmlns:cx="http://schemas.microsoft.com/office/drawing/2014/chartex" xmlns:cx1="http://schemas.microsoft.com/office/drawing/2015/9/8/chartex" xmlns:cx2="http://schemas.microsoft.com/office/drawing/2015/10/21/chartex" xmlns:cx3="http://schemas.microsoft.com/office/drawing/2016/5/9/chartex" xmlns:cx4="http://schemas.microsoft.com/office/drawing/2016/5/10/chartex" xmlns:cx5="http://schemas.microsoft.com/office/drawing/2016/5/11/chartex" xmlns:cx6="http://schemas.microsoft.com/office/drawing/2016/5/12/chartex" xmlns:cx7="http://schemas.microsoft.com/office/drawing/2016/5/13/chartex" xmlns:cx8="http://schemas.microsoft.com/office/drawing/2016/5/14/chartex" xmlns:mc="http://schemas.openxmlformats.org/markup-compatibility/2006" xmlns:aink="http://schemas.microsoft.com/office/drawing/2016/ink" xmlns:am3d="http://schemas.microsoft.com/office/drawing/2017/model3d" xmlns:o="urn:schemas-microsoft-com:office:office" xmlns:r="http://schemas.openxmlformats.org/officeDocument/2006/relationships" xmlns:m="http://schemas.openxmlformats.org/officeDocument/2006/math" xmlns:v="urn:schemas-microsoft-com:vml" xmlns:wp14="http://schemas.microsoft.com/office/word/2010/wordprocessingDrawing" xmlns:wp="http://schemas.openxmlformats.org/drawingml/2006/wordprocessingDrawing" xmlns:w10="urn:schemas-microsoft-com:office:word" xmlns:w="http://schemas.openxmlformats.org/wordprocessingml/2006/main" xmlns:w14="http://schemas.microsoft.com/office/word/2010/wordml" xmlns:w15="http://schemas.microsoft.com/office/word/2012/wordml" xmlns:w16cex="http://schemas.microsoft.com/office/word/2018/wordml/cex" xmlns:w16cid="http://schemas.microsoft.com/office/word/2016/wordml/cid" xmlns:w16="http://schemas.microsoft.com/office/word/2018/wordml" xmlns:w16se="http://schemas.microsoft.com/office/word/2015/wordml/symex" xmlns:wpg="http://schemas.microsoft.com/office/word/2010/wordprocessingGroup" xmlns:wpi="http://schemas.microsoft.com/office/word/2010/wordprocessingInk" xmlns:wne="http://schemas.microsoft.com/office/word/2006/wordml" xmlns:wps="http://schemas.microsoft.com/office/word/2010/wordprocessingShape" mc:Ignorable="w14 w15 w16se w16cid w16 w16cex wp14">
+<w:document xmlns:wpc="http://schemas.microsoft.com/office/word/2010/wordprocessingCanvas" xmlns:cx="http://schemas.microsoft.com/office/drawing/2014/chartex" xmlns:cx1="http://schemas.microsoft.com/office/drawing/2015/9/8/chartex" xmlns:cx2="http://schemas.microsoft.com/office/drawing/2015/10/21/chartex" xmlns:cx3="http://schemas.microsoft.com/office/drawing/2016/5/9/chartex" xmlns:cx4="http://schemas.microsoft.com/office/drawing/2016/5/10/chartex" xmlns:cx5="http://schemas.microsoft.com/office/drawing/2016/5/11/chartex" xmlns:cx6="http://schemas.microsoft.com/office/drawing/2016/5/12/chartex" xmlns:cx7="http://schemas.microsoft.com/office/drawing/2016/5/13/chartex" xmlns:cx8="http://schemas.microsoft.com/office/drawing/2016/5/14/chartex" xmlns:mc="http://schemas.openxmlformats.org/markup-compatibility/2006" xmlns:aink="http://schemas.microsoft.com/office/drawing/2016/ink" xmlns:am3d="http://schemas.microsoft.com/office/drawing/2017/model3d" xmlns:o="urn:schemas-microsoft-com:office:office" xmlns:oel="http://schemas.microsoft.com/office/2019/extlst" xmlns:r="http://schemas.openxmlformats.org/officeDocument/2006/relationships" xmlns:m="http://schemas.openxmlformats.org/officeDocument/2006/math" xmlns:v="urn:schemas-microsoft-com:vml" xmlns:wp14="http://schemas.microsoft.com/office/word/2010/wordprocessingDrawing" xmlns:wp="http://schemas.openxmlformats.org/drawingml/2006/wordprocessingDrawing" xmlns:w10="urn:schemas-microsoft-com:office:word" xmlns:w="http://schemas.openxmlformats.org/wordprocessingml/2006/main" xmlns:w14="http://schemas.microsoft.com/office/word/2010/wordml" xmlns:w15="http://schemas.microsoft.com/office/word/2012/wordml" xmlns:w16cex="http://schemas.microsoft.com/office/word/2018/wordml/cex" xmlns:w16cid="http://schemas.microsoft.com/office/word/2016/wordml/cid" xmlns:w16="http://schemas.microsoft.com/office/word/2018/wordml" xmlns:w16sdtdh="http://schemas.microsoft.com/office/word/2020/wordml/sdtdatahash" xmlns:w16se="http://schemas.microsoft.com/office/word/2015/wordml/symex" xmlns:wpg="http://schemas.microsoft.com/office/word/2010/wordprocessingGroup" xmlns:wpi="http://schemas.microsoft.com/office/word/2010/wordprocessingInk" xmlns:wne="http://schemas.microsoft.com/office/word/2006/wordml" xmlns:wps="http://schemas.microsoft.com/office/word/2010/wordprocessingShape" mc:Ignorable="w14 w15 w16se w16cid w16 w16cex w16sdtdh wp14">
   <w:body>
     <w:p>
       <w:pPr>
@@ -392,11 +392,6 @@
     <w:p>
       <w:pPr>
         <w:spacing w:after="120" w:line="240" w:lineRule="auto"/>
-      </w:pPr>
-    </w:p>
-    <w:p>
-      <w:pPr>
-        <w:spacing w:after="120" w:line="240" w:lineRule="auto"/>
         <w:rPr>
           <w:b/>
           <w:bCs/>
@@ -433,7 +428,13 @@
         <w:spacing w:after="120" w:line="240" w:lineRule="auto"/>
       </w:pPr>
       <w:r>
-        <w:t>Revenue: $</w:t>
+        <w:t>Revenue</w:t>
+      </w:r>
+      <w:r>
+        <w:t>/Cash Flow</w:t>
+      </w:r>
+      <w:r>
+        <w:t>: $</w:t>
       </w:r>
       <w:r>
         <w:t>60</w:t>
@@ -847,6 +848,24 @@
           <w:u w:val="single"/>
         </w:rPr>
         <w:t>The Cash Flow Statement</w:t>
+      </w:r>
+    </w:p>
+    <w:p>
+      <w:pPr>
+        <w:spacing w:after="120" w:line="240" w:lineRule="auto"/>
+      </w:pPr>
+      <w:r>
+        <w:t>Revenue</w:t>
+      </w:r>
+      <w:r>
+        <w:t>/</w:t>
+      </w:r>
+      <w:r>
+        <w:rPr>
+          <w:b/>
+          <w:bCs/>
+        </w:rPr>
+        <w:t>Cash Flow: $60,000/year</w:t>
       </w:r>
     </w:p>
     <w:p>
@@ -983,7 +1002,7 @@
 </file>
 
 <file path=word/styles.xml><?xml version="1.0" encoding="utf-8"?>
-<w:styles xmlns:mc="http://schemas.openxmlformats.org/markup-compatibility/2006" xmlns:r="http://schemas.openxmlformats.org/officeDocument/2006/relationships" xmlns:w="http://schemas.openxmlformats.org/wordprocessingml/2006/main" xmlns:w14="http://schemas.microsoft.com/office/word/2010/wordml" xmlns:w15="http://schemas.microsoft.com/office/word/2012/wordml" xmlns:w16cex="http://schemas.microsoft.com/office/word/2018/wordml/cex" xmlns:w16cid="http://schemas.microsoft.com/office/word/2016/wordml/cid" xmlns:w16="http://schemas.microsoft.com/office/word/2018/wordml" xmlns:w16se="http://schemas.microsoft.com/office/word/2015/wordml/symex" mc:Ignorable="w14 w15 w16se w16cid w16 w16cex">
+<w:styles xmlns:mc="http://schemas.openxmlformats.org/markup-compatibility/2006" xmlns:r="http://schemas.openxmlformats.org/officeDocument/2006/relationships" xmlns:w="http://schemas.openxmlformats.org/wordprocessingml/2006/main" xmlns:w14="http://schemas.microsoft.com/office/word/2010/wordml" xmlns:w15="http://schemas.microsoft.com/office/word/2012/wordml" xmlns:w16cex="http://schemas.microsoft.com/office/word/2018/wordml/cex" xmlns:w16cid="http://schemas.microsoft.com/office/word/2016/wordml/cid" xmlns:w16="http://schemas.microsoft.com/office/word/2018/wordml" xmlns:w16sdtdh="http://schemas.microsoft.com/office/word/2020/wordml/sdtdatahash" xmlns:w16se="http://schemas.microsoft.com/office/word/2015/wordml/symex" mc:Ignorable="w14 w15 w16se w16cid w16 w16cex w16sdtdh">
   <w:docDefaults>
     <w:rPrDefault>
       <w:rPr>

</xml_diff>